<commit_message>
Added missing information about deleting old backups to Backup module  documentation.
</commit_message>
<xml_diff>
--- a/data/docs/usermanuals/Varundus.docx
+++ b/data/docs/usermanuals/Varundus.docx
@@ -71,20 +71,19 @@
     </w:p>
     <w:tbl>
       <w:tblPr>
-        <w:tblW w:w="9026" w:type="dxa"/>
         <w:jc w:val="left"/>
-        <w:tblInd w:w="55" w:type="dxa"/>
+        <w:tblInd w:w="53" w:type="dxa"/>
         <w:tblBorders>
-          <w:top w:val="single" w:sz="2" w:space="0" w:color="000000"/>
-          <w:left w:val="single" w:sz="2" w:space="0" w:color="000000"/>
-          <w:bottom w:val="single" w:sz="2" w:space="0" w:color="000000"/>
-          <w:insideH w:val="single" w:sz="2" w:space="0" w:color="000000"/>
-          <w:right w:val="single" w:sz="2" w:space="0" w:color="000000"/>
-          <w:insideV w:val="single" w:sz="2" w:space="0" w:color="000000"/>
+          <w:top w:val="single" w:sz="2" w:space="0" w:color="000001"/>
+          <w:left w:val="single" w:sz="2" w:space="0" w:color="000001"/>
+          <w:bottom w:val="single" w:sz="2" w:space="0" w:color="000001"/>
+          <w:insideH w:val="single" w:sz="2" w:space="0" w:color="000001"/>
+          <w:right w:val="single" w:sz="2" w:space="0" w:color="000001"/>
+          <w:insideV w:val="single" w:sz="2" w:space="0" w:color="000001"/>
         </w:tblBorders>
         <w:tblCellMar>
           <w:top w:w="55" w:type="dxa"/>
-          <w:left w:w="54" w:type="dxa"/>
+          <w:left w:w="51" w:type="dxa"/>
           <w:bottom w:w="55" w:type="dxa"/>
           <w:right w:w="55" w:type="dxa"/>
         </w:tblCellMar>
@@ -100,16 +99,16 @@
           <w:tcPr>
             <w:tcW w:w="9026" w:type="dxa"/>
             <w:tcBorders>
-              <w:top w:val="single" w:sz="2" w:space="0" w:color="000000"/>
-              <w:left w:val="single" w:sz="2" w:space="0" w:color="000000"/>
-              <w:bottom w:val="single" w:sz="2" w:space="0" w:color="000000"/>
-              <w:insideH w:val="single" w:sz="2" w:space="0" w:color="000000"/>
-              <w:right w:val="single" w:sz="2" w:space="0" w:color="000000"/>
-              <w:insideV w:val="single" w:sz="2" w:space="0" w:color="000000"/>
+              <w:top w:val="single" w:sz="2" w:space="0" w:color="000001"/>
+              <w:left w:val="single" w:sz="2" w:space="0" w:color="000001"/>
+              <w:bottom w:val="single" w:sz="2" w:space="0" w:color="000001"/>
+              <w:insideH w:val="single" w:sz="2" w:space="0" w:color="000001"/>
+              <w:right w:val="single" w:sz="2" w:space="0" w:color="000001"/>
+              <w:insideV w:val="single" w:sz="2" w:space="0" w:color="000001"/>
             </w:tcBorders>
-            <w:shd w:fill="auto" w:val="clear"/>
+            <w:shd w:fill="FFFFFF" w:val="clear"/>
             <w:tcMar>
-              <w:left w:w="54" w:type="dxa"/>
+              <w:left w:w="51" w:type="dxa"/>
             </w:tcMar>
           </w:tcPr>
           <w:p>
@@ -119,20 +118,13 @@
             </w:pPr>
             <w:r>
               <w:rPr/>
-              <w:t xml:space="preserve">Log </w:t>
-            </w:r>
-            <w:r>
-              <w:rPr/>
-              <w:t>i</w:t>
-            </w:r>
-            <w:r>
-              <w:rPr/>
-              <w:t>n:</w:t>
+              <w:t>Log in:</w:t>
             </w:r>
           </w:p>
           <w:p>
             <w:pPr>
               <w:pStyle w:val="TableContents"/>
+              <w:spacing w:before="0" w:after="200"/>
               <w:rPr/>
             </w:pPr>
             <w:r>
@@ -216,20 +208,19 @@
     </w:p>
     <w:tbl>
       <w:tblPr>
-        <w:tblW w:w="9026" w:type="dxa"/>
         <w:jc w:val="left"/>
-        <w:tblInd w:w="55" w:type="dxa"/>
+        <w:tblInd w:w="53" w:type="dxa"/>
         <w:tblBorders>
-          <w:top w:val="single" w:sz="2" w:space="0" w:color="000000"/>
-          <w:left w:val="single" w:sz="2" w:space="0" w:color="000000"/>
-          <w:bottom w:val="single" w:sz="2" w:space="0" w:color="000000"/>
-          <w:insideH w:val="single" w:sz="2" w:space="0" w:color="000000"/>
-          <w:right w:val="single" w:sz="2" w:space="0" w:color="000000"/>
-          <w:insideV w:val="single" w:sz="2" w:space="0" w:color="000000"/>
+          <w:top w:val="single" w:sz="2" w:space="0" w:color="000001"/>
+          <w:left w:val="single" w:sz="2" w:space="0" w:color="000001"/>
+          <w:bottom w:val="single" w:sz="2" w:space="0" w:color="000001"/>
+          <w:insideH w:val="single" w:sz="2" w:space="0" w:color="000001"/>
+          <w:right w:val="single" w:sz="2" w:space="0" w:color="000001"/>
+          <w:insideV w:val="single" w:sz="2" w:space="0" w:color="000001"/>
         </w:tblBorders>
         <w:tblCellMar>
           <w:top w:w="55" w:type="dxa"/>
-          <w:left w:w="54" w:type="dxa"/>
+          <w:left w:w="51" w:type="dxa"/>
           <w:bottom w:w="55" w:type="dxa"/>
           <w:right w:w="55" w:type="dxa"/>
         </w:tblCellMar>
@@ -245,16 +236,16 @@
           <w:tcPr>
             <w:tcW w:w="9026" w:type="dxa"/>
             <w:tcBorders>
-              <w:top w:val="single" w:sz="2" w:space="0" w:color="000000"/>
-              <w:left w:val="single" w:sz="2" w:space="0" w:color="000000"/>
-              <w:bottom w:val="single" w:sz="2" w:space="0" w:color="000000"/>
-              <w:insideH w:val="single" w:sz="2" w:space="0" w:color="000000"/>
-              <w:right w:val="single" w:sz="2" w:space="0" w:color="000000"/>
-              <w:insideV w:val="single" w:sz="2" w:space="0" w:color="000000"/>
+              <w:top w:val="single" w:sz="2" w:space="0" w:color="000001"/>
+              <w:left w:val="single" w:sz="2" w:space="0" w:color="000001"/>
+              <w:bottom w:val="single" w:sz="2" w:space="0" w:color="000001"/>
+              <w:insideH w:val="single" w:sz="2" w:space="0" w:color="000001"/>
+              <w:right w:val="single" w:sz="2" w:space="0" w:color="000001"/>
+              <w:insideV w:val="single" w:sz="2" w:space="0" w:color="000001"/>
             </w:tcBorders>
-            <w:shd w:fill="auto" w:val="clear"/>
+            <w:shd w:fill="FFFFFF" w:val="clear"/>
             <w:tcMar>
-              <w:left w:w="54" w:type="dxa"/>
+              <w:left w:w="51" w:type="dxa"/>
             </w:tcMar>
           </w:tcPr>
           <w:p>
@@ -424,6 +415,23 @@
                 <w:iCs w:val="false"/>
               </w:rPr>
               <w:t xml:space="preserve"> nuppu kasutamata puhastatakse sessioon alles siis, kui terve brauser suletakse ja taaskäivitatakse. Kui suletakse ainult juhtpaneeli sakk, saab juhtpaneeli aadressile tagasi tulla ilma parooli uuesti sisestamata.</w:t>
+            </w:r>
+          </w:p>
+          <w:p>
+            <w:pPr>
+              <w:pStyle w:val="TableContents"/>
+              <w:spacing w:before="0" w:after="200"/>
+              <w:rPr>
+                <w:i w:val="false"/>
+                <w:iCs w:val="false"/>
+              </w:rPr>
+            </w:pPr>
+            <w:r>
+              <w:rPr>
+                <w:i w:val="false"/>
+                <w:iCs w:val="false"/>
+              </w:rPr>
+              <w:t>Lisaks nendele toimingutele, kustutab varundussüsteem automaatselt varukoopiad, mis on vanemad kui seitse päeva. Kui on on vajalik andmebaasiseisu arhiveerimine, tuleb varukoopia enne seitsme päeva möödumist alla laadida teise arvutisse.</w:t>
             </w:r>
           </w:p>
         </w:tc>
@@ -452,6 +460,13 @@
           <w:sz w:val="32"/>
           <w:szCs w:val="32"/>
         </w:rPr>
+        <w:t xml:space="preserve">Varundusmooduli </w:t>
+      </w:r>
+      <w:r>
+        <w:rPr>
+          <w:sz w:val="32"/>
+          <w:szCs w:val="32"/>
+        </w:rPr>
         <w:t>Paigaldus</w:t>
       </w:r>
     </w:p>
@@ -483,44 +498,19 @@
       </w:r>
       <w:r>
         <w:rPr/>
-        <w:t xml:space="preserve">2. </w:t>
-      </w:r>
-      <w:r>
-        <w:rPr/>
-        <w:t xml:space="preserve">Luua fail </w:t>
+        <w:t xml:space="preserve">2. Luua fail </w:t>
       </w:r>
       <w:r>
         <w:rPr>
           <w:i/>
           <w:iCs/>
         </w:rPr>
-        <w:t>'config/autoload/backupdb.local.</w:t>
-      </w:r>
-      <w:r>
-        <w:rPr>
-          <w:i/>
-          <w:iCs/>
-        </w:rPr>
-        <w:t>php</w:t>
-      </w:r>
-      <w:r>
-        <w:rPr>
-          <w:i/>
-          <w:iCs/>
-        </w:rPr>
-        <w:t>'</w:t>
+        <w:t>'config/autoload/backupdb.local.php'</w:t>
       </w:r>
       <w:r>
         <w:rPr/>
         <w:br/>
-      </w:r>
-      <w:r>
-        <w:rPr/>
-        <w:t xml:space="preserve">3. </w:t>
-      </w:r>
-      <w:r>
-        <w:rPr/>
-        <w:t xml:space="preserve">Luua kataloog </w:t>
+        <w:t xml:space="preserve">3. Luua kataloog </w:t>
       </w:r>
       <w:r>
         <w:rPr>
@@ -550,7 +540,7 @@
       <w:bookmarkEnd w:id="0"/>
       <w:r>
         <w:rPr/>
-        <w:t xml:space="preserve"> täpselt juhiste järgi. Samuti tuleb nendes Linux keskonnas anda käsklus </w:t>
+        <w:t xml:space="preserve"> täpselt juhiste järgi. Samuti tuleb Linux keskonnas anda käsklus </w:t>
       </w:r>
       <w:r>
         <w:rPr>
@@ -580,21 +570,7 @@
           <w:i w:val="false"/>
           <w:iCs w:val="false"/>
         </w:rPr>
-        <w:t>Näidis 'config/autoload/backupdb.local.</w:t>
-      </w:r>
-      <w:r>
-        <w:rPr>
-          <w:i w:val="false"/>
-          <w:iCs w:val="false"/>
-        </w:rPr>
-        <w:t>php</w:t>
-      </w:r>
-      <w:r>
-        <w:rPr>
-          <w:i w:val="false"/>
-          <w:iCs w:val="false"/>
-        </w:rPr>
-        <w:t>' sisust:</w:t>
+        <w:t>Näidis 'config/autoload/backupdb.local.php' sisust:</w:t>
       </w:r>
     </w:p>
     <w:p>
@@ -677,6 +653,11 @@
     <w:p>
       <w:pPr>
         <w:pStyle w:val="Normal"/>
+        <w:widowControl/>
+        <w:suppressAutoHyphens w:val="true"/>
+        <w:bidi w:val="0"/>
+        <w:spacing w:lineRule="auto" w:line="276" w:before="0" w:after="200"/>
+        <w:jc w:val="left"/>
         <w:rPr>
           <w:rFonts w:ascii="DejaVu Serif" w:hAnsi="DejaVu Serif"/>
           <w:i w:val="false"/>
@@ -689,15 +670,7 @@
           <w:i w:val="false"/>
           <w:iCs w:val="false"/>
         </w:rPr>
-        <w:t xml:space="preserve">Kõik näites toodud read peavad olema faili sisestatud, </w:t>
-      </w:r>
-      <w:r>
-        <w:rPr>
-          <w:rFonts w:ascii="DejaVu Serif" w:hAnsi="DejaVu Serif"/>
-          <w:i w:val="false"/>
-          <w:iCs w:val="false"/>
-        </w:rPr>
-        <w:t>vastasel juhul hakkavad mooduli toimingud andma veateateid.</w:t>
+        <w:t>Kõik näites toodud read peavad olema faili sisestatud, vastasel juhul hakkavad mooduli toimingud andma veateateid.</w:t>
       </w:r>
     </w:p>
     <w:sectPr>
@@ -881,7 +854,7 @@
     </w:pPr>
     <w:rPr>
       <w:rFonts w:ascii="Calibri" w:hAnsi="Calibri" w:eastAsia="Droid Sans Fallback" w:cs="Calibri"/>
-      <w:color w:val="auto"/>
+      <w:color w:val="00000A"/>
       <w:sz w:val="22"/>
       <w:szCs w:val="22"/>
       <w:lang w:val="et-EE" w:eastAsia="en-US" w:bidi="ar-SA"/>

</xml_diff>